<commit_message>
sprint backolog and products manage
</commit_message>
<xml_diff>
--- a/Sprint backlogs .docx
+++ b/Sprint backlogs .docx
@@ -2799,6 +2799,8 @@
             </w:r>
           </w:p>
         </w:tc>
+        <w:bookmarkStart w:id="0" w:name="_GoBack"/>
+        <w:bookmarkEnd w:id="0"/>
       </w:tr>
       <w:tr>
         <w:tc>
@@ -4475,12 +4477,14 @@
             <w:pPr>
               <w:jc w:val="center"/>
               <w:rPr>
-                <w:sz w:val="28"/>
-                <w:szCs w:val="28"/>
-              </w:rPr>
-            </w:pPr>
-            <w:r>
-              <w:rPr>
+                <w:b/>
+                <w:sz w:val="28"/>
+                <w:szCs w:val="28"/>
+              </w:rPr>
+            </w:pPr>
+            <w:r>
+              <w:rPr>
+                <w:b/>
                 <w:sz w:val="28"/>
                 <w:szCs w:val="28"/>
               </w:rPr>
@@ -4488,6 +4492,7 @@
             </w:r>
             <w:r>
               <w:rPr>
+                <w:b/>
                 <w:sz w:val="28"/>
                 <w:szCs w:val="28"/>
               </w:rPr>
@@ -4503,12 +4508,14 @@
             <w:pPr>
               <w:jc w:val="center"/>
               <w:rPr>
-                <w:sz w:val="28"/>
-                <w:szCs w:val="28"/>
-              </w:rPr>
-            </w:pPr>
-            <w:r>
-              <w:rPr>
+                <w:b/>
+                <w:sz w:val="28"/>
+                <w:szCs w:val="28"/>
+              </w:rPr>
+            </w:pPr>
+            <w:r>
+              <w:rPr>
+                <w:b/>
                 <w:sz w:val="28"/>
                 <w:szCs w:val="28"/>
               </w:rPr>
@@ -4524,12 +4531,14 @@
             <w:pPr>
               <w:jc w:val="center"/>
               <w:rPr>
-                <w:sz w:val="28"/>
-                <w:szCs w:val="28"/>
-              </w:rPr>
-            </w:pPr>
-            <w:r>
-              <w:rPr>
+                <w:b/>
+                <w:sz w:val="28"/>
+                <w:szCs w:val="28"/>
+              </w:rPr>
+            </w:pPr>
+            <w:r>
+              <w:rPr>
+                <w:b/>
                 <w:sz w:val="28"/>
                 <w:szCs w:val="28"/>
               </w:rPr>
@@ -4545,12 +4554,14 @@
             <w:pPr>
               <w:jc w:val="center"/>
               <w:rPr>
-                <w:sz w:val="28"/>
-                <w:szCs w:val="28"/>
-              </w:rPr>
-            </w:pPr>
-            <w:r>
-              <w:rPr>
+                <w:b/>
+                <w:sz w:val="28"/>
+                <w:szCs w:val="28"/>
+              </w:rPr>
+            </w:pPr>
+            <w:r>
+              <w:rPr>
+                <w:b/>
                 <w:sz w:val="28"/>
                 <w:szCs w:val="28"/>
               </w:rPr>
@@ -4566,12 +4577,14 @@
             <w:pPr>
               <w:jc w:val="center"/>
               <w:rPr>
-                <w:sz w:val="28"/>
-                <w:szCs w:val="28"/>
-              </w:rPr>
-            </w:pPr>
-            <w:r>
-              <w:rPr>
+                <w:b/>
+                <w:sz w:val="28"/>
+                <w:szCs w:val="28"/>
+              </w:rPr>
+            </w:pPr>
+            <w:r>
+              <w:rPr>
+                <w:b/>
                 <w:sz w:val="28"/>
                 <w:szCs w:val="28"/>
               </w:rPr>
@@ -5506,10 +5519,8 @@
                 <w:sz w:val="28"/>
                 <w:szCs w:val="28"/>
               </w:rPr>
-              <w:t>1</w:t>
-            </w:r>
-            <w:bookmarkStart w:id="0" w:name="_GoBack"/>
-            <w:bookmarkEnd w:id="0"/>
+              <w:t>2</w:t>
+            </w:r>
           </w:p>
         </w:tc>
         <w:tc>
@@ -8587,7 +8598,7 @@
                 <w:sz w:val="28"/>
                 <w:szCs w:val="28"/>
               </w:rPr>
-              <w:t>3</w:t>
+              <w:t>4</w:t>
             </w:r>
           </w:p>
         </w:tc>
@@ -9177,12 +9188,14 @@
             <w:pPr>
               <w:jc w:val="center"/>
               <w:rPr>
-                <w:sz w:val="28"/>
-                <w:szCs w:val="28"/>
-              </w:rPr>
-            </w:pPr>
-            <w:r>
-              <w:rPr>
+                <w:b/>
+                <w:sz w:val="28"/>
+                <w:szCs w:val="28"/>
+              </w:rPr>
+            </w:pPr>
+            <w:r>
+              <w:rPr>
+                <w:b/>
                 <w:sz w:val="28"/>
                 <w:szCs w:val="28"/>
               </w:rPr>
@@ -9198,12 +9211,14 @@
             <w:pPr>
               <w:jc w:val="center"/>
               <w:rPr>
-                <w:sz w:val="28"/>
-                <w:szCs w:val="28"/>
-              </w:rPr>
-            </w:pPr>
-            <w:r>
-              <w:rPr>
+                <w:b/>
+                <w:sz w:val="28"/>
+                <w:szCs w:val="28"/>
+              </w:rPr>
+            </w:pPr>
+            <w:r>
+              <w:rPr>
+                <w:b/>
                 <w:sz w:val="28"/>
                 <w:szCs w:val="28"/>
               </w:rPr>
@@ -9219,12 +9234,14 @@
             <w:pPr>
               <w:jc w:val="center"/>
               <w:rPr>
-                <w:sz w:val="28"/>
-                <w:szCs w:val="28"/>
-              </w:rPr>
-            </w:pPr>
-            <w:r>
-              <w:rPr>
+                <w:b/>
+                <w:sz w:val="28"/>
+                <w:szCs w:val="28"/>
+              </w:rPr>
+            </w:pPr>
+            <w:r>
+              <w:rPr>
+                <w:b/>
                 <w:sz w:val="28"/>
                 <w:szCs w:val="28"/>
               </w:rPr>
@@ -9240,12 +9257,14 @@
             <w:pPr>
               <w:jc w:val="center"/>
               <w:rPr>
-                <w:sz w:val="28"/>
-                <w:szCs w:val="28"/>
-              </w:rPr>
-            </w:pPr>
-            <w:r>
-              <w:rPr>
+                <w:b/>
+                <w:sz w:val="28"/>
+                <w:szCs w:val="28"/>
+              </w:rPr>
+            </w:pPr>
+            <w:r>
+              <w:rPr>
+                <w:b/>
                 <w:sz w:val="28"/>
                 <w:szCs w:val="28"/>
               </w:rPr>
@@ -9261,12 +9280,14 @@
             <w:pPr>
               <w:jc w:val="center"/>
               <w:rPr>
-                <w:sz w:val="28"/>
-                <w:szCs w:val="28"/>
-              </w:rPr>
-            </w:pPr>
-            <w:r>
-              <w:rPr>
+                <w:b/>
+                <w:sz w:val="28"/>
+                <w:szCs w:val="28"/>
+              </w:rPr>
+            </w:pPr>
+            <w:r>
+              <w:rPr>
+                <w:b/>
                 <w:sz w:val="28"/>
                 <w:szCs w:val="28"/>
               </w:rPr>

</xml_diff>

<commit_message>
clear fields after updating disaster
</commit_message>
<xml_diff>
--- a/Sprint backlogs .docx
+++ b/Sprint backlogs .docx
@@ -2799,8 +2799,6 @@
             </w:r>
           </w:p>
         </w:tc>
-        <w:bookmarkStart w:id="0" w:name="_GoBack"/>
-        <w:bookmarkEnd w:id="0"/>
       </w:tr>
       <w:tr>
         <w:tc>
@@ -4616,6 +4614,48 @@
         </w:rPr>
         <w:tab/>
       </w:r>
+    </w:p>
+    <w:p>
+      <w:pPr>
+        <w:rPr>
+          <w:sz w:val="36"/>
+          <w:szCs w:val="36"/>
+        </w:rPr>
+      </w:pPr>
+    </w:p>
+    <w:p>
+      <w:pPr>
+        <w:rPr>
+          <w:sz w:val="36"/>
+          <w:szCs w:val="36"/>
+        </w:rPr>
+      </w:pPr>
+    </w:p>
+    <w:p>
+      <w:pPr>
+        <w:rPr>
+          <w:sz w:val="36"/>
+          <w:szCs w:val="36"/>
+        </w:rPr>
+      </w:pPr>
+    </w:p>
+    <w:p>
+      <w:pPr>
+        <w:rPr>
+          <w:sz w:val="36"/>
+          <w:szCs w:val="36"/>
+        </w:rPr>
+      </w:pPr>
+    </w:p>
+    <w:p>
+      <w:pPr>
+        <w:rPr>
+          <w:sz w:val="36"/>
+          <w:szCs w:val="36"/>
+        </w:rPr>
+      </w:pPr>
+      <w:bookmarkStart w:id="0" w:name="_GoBack"/>
+      <w:bookmarkEnd w:id="0"/>
     </w:p>
     <w:tbl>
       <w:tblPr>
@@ -9311,6 +9351,38 @@
         </w:rPr>
         <w:tab/>
       </w:r>
+    </w:p>
+    <w:p>
+      <w:pPr>
+        <w:rPr>
+          <w:sz w:val="36"/>
+          <w:szCs w:val="36"/>
+        </w:rPr>
+      </w:pPr>
+    </w:p>
+    <w:p>
+      <w:pPr>
+        <w:rPr>
+          <w:sz w:val="36"/>
+          <w:szCs w:val="36"/>
+        </w:rPr>
+      </w:pPr>
+    </w:p>
+    <w:p>
+      <w:pPr>
+        <w:rPr>
+          <w:sz w:val="36"/>
+          <w:szCs w:val="36"/>
+        </w:rPr>
+      </w:pPr>
+    </w:p>
+    <w:p>
+      <w:pPr>
+        <w:rPr>
+          <w:sz w:val="36"/>
+          <w:szCs w:val="36"/>
+        </w:rPr>
+      </w:pPr>
     </w:p>
     <w:tbl>
       <w:tblPr>

</xml_diff>